<commit_message>
Atualização projeto 2 SD
</commit_message>
<xml_diff>
--- a/projeto2_ToDo_List_SD/docs/LEIAME_SD.docx
+++ b/projeto2_ToDo_List_SD/docs/LEIAME_SD.docx
@@ -1678,31 +1678,39 @@
         </w:rPr>
         <w:t xml:space="preserve">para </w:t>
       </w:r>
-      <w:hyperlink r:id="rId11" w:history="1">
-        <w:r>
-          <w:rPr>
-            <w:rStyle w:val="Hyperlink"/>
-            <w:rFonts w:ascii="Courier New" w:eastAsia="Open Sans" w:hAnsi="Courier New" w:cs="Courier New"/>
-            <w:color w:val="2E74B5" w:themeColor="accent1" w:themeShade="BF"/>
-          </w:rPr>
-          <w:t>http://127.0.0.1:5000/tarefas/pendente</w:t>
-        </w:r>
-      </w:hyperlink>
+      <w:r>
+        <w:fldChar w:fldCharType="begin"/>
+      </w:r>
+      <w:r>
+        <w:instrText xml:space="preserve"> HYPERLINK "http://127.0.0.1:5000/tarefas/pendente" </w:instrText>
+      </w:r>
+      <w:r>
+        <w:fldChar w:fldCharType="separate"/>
+      </w:r>
+      <w:r>
+        <w:rPr>
+          <w:rStyle w:val="Hyperlink"/>
+          <w:rFonts w:ascii="Courier New" w:eastAsia="Open Sans" w:hAnsi="Courier New" w:cs="Courier New"/>
+          <w:color w:val="2E74B5" w:themeColor="accent1" w:themeShade="BF"/>
+        </w:rPr>
+        <w:t>http://127.0.0.1:5000/tarefas/pendente</w:t>
+      </w:r>
+      <w:r>
+        <w:rPr>
+          <w:rStyle w:val="Hyperlink"/>
+          <w:rFonts w:ascii="Courier New" w:eastAsia="Open Sans" w:hAnsi="Courier New" w:cs="Courier New"/>
+          <w:color w:val="2E74B5" w:themeColor="accent1" w:themeShade="BF"/>
+        </w:rPr>
+        <w:fldChar w:fldCharType="end"/>
+      </w:r>
       <w:r>
         <w:rPr>
           <w:rFonts w:ascii="Open Sans" w:eastAsia="Open Sans" w:hAnsi="Open Sans" w:cs="Open Sans"/>
         </w:rPr>
         <w:t>.</w:t>
       </w:r>
-    </w:p>
-    <w:p>
-      <w:pPr>
-        <w:spacing w:line="240" w:lineRule="auto"/>
-        <w:jc w:val="both"/>
-        <w:rPr>
-          <w:rFonts w:ascii="Courier New" w:eastAsia="Open Sans" w:hAnsi="Courier New" w:cs="Courier New"/>
-        </w:rPr>
-      </w:pPr>
+      <w:bookmarkStart w:id="0" w:name="_GoBack"/>
+      <w:bookmarkEnd w:id="0"/>
     </w:p>
     <w:p>
       <w:pPr>
@@ -1733,7 +1741,7 @@
                     <pic:cNvPicPr/>
                   </pic:nvPicPr>
                   <pic:blipFill>
-                    <a:blip r:embed="rId12" cstate="print">
+                    <a:blip r:embed="rId11" cstate="print">
                       <a:extLst>
                         <a:ext uri="{28A0092B-C50C-407E-A947-70E740481C1C}">
                           <a14:useLocalDpi xmlns:a14="http://schemas.microsoft.com/office/drawing/2010/main" val="0"/>
@@ -1829,7 +1837,7 @@
         </w:rPr>
         <w:t xml:space="preserve">– URL: </w:t>
       </w:r>
-      <w:hyperlink r:id="rId13">
+      <w:hyperlink r:id="rId12">
         <w:r>
           <w:rPr>
             <w:rFonts w:ascii="Courier New" w:eastAsia="Open Sans" w:hAnsi="Courier New" w:cs="Courier New"/>
@@ -2291,7 +2299,7 @@
                     <pic:cNvPicPr/>
                   </pic:nvPicPr>
                   <pic:blipFill>
-                    <a:blip r:embed="rId14" cstate="print">
+                    <a:blip r:embed="rId13" cstate="print">
                       <a:extLst>
                         <a:ext uri="{28A0092B-C50C-407E-A947-70E740481C1C}">
                           <a14:useLocalDpi xmlns:a14="http://schemas.microsoft.com/office/drawing/2010/main" val="0"/>
@@ -2388,7 +2396,7 @@
         </w:rPr>
         <w:t xml:space="preserve">– URL: </w:t>
       </w:r>
-      <w:hyperlink r:id="rId15" w:history="1">
+      <w:hyperlink r:id="rId14" w:history="1">
         <w:r>
           <w:rPr>
             <w:rStyle w:val="Hyperlink"/>
@@ -2679,7 +2687,7 @@
                     <pic:cNvPicPr/>
                   </pic:nvPicPr>
                   <pic:blipFill>
-                    <a:blip r:embed="rId16" cstate="print">
+                    <a:blip r:embed="rId15" cstate="print">
                       <a:extLst>
                         <a:ext uri="{28A0092B-C50C-407E-A947-70E740481C1C}">
                           <a14:useLocalDpi xmlns:a14="http://schemas.microsoft.com/office/drawing/2010/main" val="0"/>
@@ -2715,8 +2723,6 @@
           <w:color w:val="1155CC"/>
         </w:rPr>
       </w:pPr>
-      <w:bookmarkStart w:id="0" w:name="_GoBack"/>
-      <w:bookmarkEnd w:id="0"/>
     </w:p>
     <w:p>
       <w:pPr>
@@ -2812,7 +2818,7 @@
         </w:rPr>
         <w:t xml:space="preserve">– URL: </w:t>
       </w:r>
-      <w:hyperlink r:id="rId17" w:history="1">
+      <w:hyperlink r:id="rId16" w:history="1">
         <w:r>
           <w:rPr>
             <w:rStyle w:val="Hyperlink"/>

</xml_diff>